<commit_message>
Updated Save, print functions
Made changes to the saving and print functions to remove unused spaces.
</commit_message>
<xml_diff>
--- a/Assignment08_LuisValderrama_Writeup.docx
+++ b/Assignment08_LuisValderrama_Writeup.docx
@@ -58,7 +58,19 @@
           <w:rPr>
             <w:rStyle w:val="Hyperlink"/>
           </w:rPr>
-          <w:t>GitHub Repository Module0</w:t>
+          <w:t>GitHub Re</w:t>
+        </w:r>
+        <w:r>
+          <w:rPr>
+            <w:rStyle w:val="Hyperlink"/>
+          </w:rPr>
+          <w:t>p</w:t>
+        </w:r>
+        <w:r>
+          <w:rPr>
+            <w:rStyle w:val="Hyperlink"/>
+          </w:rPr>
+          <w:t>ository Module0</w:t>
         </w:r>
       </w:hyperlink>
       <w:r>
@@ -1445,7 +1457,17 @@
           <w:sz w:val="16"/>
           <w:szCs w:val="16"/>
         </w:rPr>
-        <w:t xml:space="preserve">""  </w:t>
+        <w:t>"</w:t>
+      </w:r>
+      <w:proofErr w:type="gramStart"/>
+      <w:r>
+        <w:rPr>
+          <w:rFonts w:ascii="Courier New" w:eastAsia="Times New Roman" w:hAnsi="Courier New" w:cs="Courier New"/>
+          <w:color w:val="6A8759"/>
+          <w:sz w:val="16"/>
+          <w:szCs w:val="16"/>
+        </w:rPr>
+        <w:t xml:space="preserve">"  </w:t>
       </w:r>
       <w:r>
         <w:rPr>
@@ -1454,7 +1476,17 @@
           <w:sz w:val="16"/>
           <w:szCs w:val="16"/>
         </w:rPr>
-        <w:t># Captures the user option selection</w:t>
+        <w:t>#</w:t>
+      </w:r>
+      <w:proofErr w:type="gramEnd"/>
+      <w:r>
+        <w:rPr>
+          <w:rFonts w:ascii="Courier New" w:eastAsia="Times New Roman" w:hAnsi="Courier New" w:cs="Courier New"/>
+          <w:color w:val="808080"/>
+          <w:sz w:val="16"/>
+          <w:szCs w:val="16"/>
+        </w:rPr>
+        <w:t xml:space="preserve"> Captures the user option selection</w:t>
       </w:r>
       <w:r>
         <w:rPr>
@@ -1786,6 +1818,7 @@
         </w:rPr>
         <w:t>@product_</w:t>
       </w:r>
+      <w:proofErr w:type="gramStart"/>
       <w:r>
         <w:rPr>
           <w:b/>
@@ -1793,6 +1826,7 @@
         </w:rPr>
         <w:t>name.setter</w:t>
       </w:r>
+      <w:proofErr w:type="gramEnd"/>
       <w:r>
         <w:t xml:space="preserve"> and </w:t>
       </w:r>
@@ -1910,7 +1944,23 @@
           <w:b/>
           <w:bCs/>
         </w:rPr>
-        <w:t>__str__()</w:t>
+        <w:t>__str_</w:t>
+      </w:r>
+      <w:proofErr w:type="gramStart"/>
+      <w:r>
+        <w:rPr>
+          <w:b/>
+          <w:bCs/>
+        </w:rPr>
+        <w:t>_(</w:t>
+      </w:r>
+      <w:proofErr w:type="gramEnd"/>
+      <w:r>
+        <w:rPr>
+          <w:b/>
+          <w:bCs/>
+        </w:rPr>
+        <w:t>)</w:t>
       </w:r>
       <w:r>
         <w:t xml:space="preserve"> method to return the class’s data as strings</w:t>
@@ -2044,7 +2094,15 @@
         <w:t>functions</w:t>
       </w:r>
       <w:r>
-        <w:t xml:space="preserve">, save to file and read from file </w:t>
+        <w:t xml:space="preserve">, save to </w:t>
+      </w:r>
+      <w:proofErr w:type="gramStart"/>
+      <w:r>
+        <w:t>file</w:t>
+      </w:r>
+      <w:proofErr w:type="gramEnd"/>
+      <w:r>
+        <w:t xml:space="preserve"> and read from file </w:t>
       </w:r>
       <w:r>
         <w:t>as outlined below in (Figure 1.</w:t>
@@ -3117,14 +3175,25 @@
         <w:br/>
         <w:t xml:space="preserve">    </w:t>
       </w:r>
-      <w:r>
-        <w:rPr>
-          <w:rFonts w:ascii="Courier New" w:eastAsia="Times New Roman" w:hAnsi="Courier New" w:cs="Courier New"/>
-          <w:color w:val="A9B7C6"/>
-          <w:sz w:val="16"/>
-          <w:szCs w:val="16"/>
-        </w:rPr>
-        <w:t>list_of_product_objects.clear()</w:t>
+      <w:proofErr w:type="spellStart"/>
+      <w:r>
+        <w:rPr>
+          <w:rFonts w:ascii="Courier New" w:eastAsia="Times New Roman" w:hAnsi="Courier New" w:cs="Courier New"/>
+          <w:color w:val="A9B7C6"/>
+          <w:sz w:val="16"/>
+          <w:szCs w:val="16"/>
+        </w:rPr>
+        <w:t>list_of_product_objects.clear</w:t>
+      </w:r>
+      <w:proofErr w:type="spellEnd"/>
+      <w:r>
+        <w:rPr>
+          <w:rFonts w:ascii="Courier New" w:eastAsia="Times New Roman" w:hAnsi="Courier New" w:cs="Courier New"/>
+          <w:color w:val="A9B7C6"/>
+          <w:sz w:val="16"/>
+          <w:szCs w:val="16"/>
+        </w:rPr>
+        <w:t>()</w:t>
       </w:r>
       <w:r>
         <w:rPr>
@@ -3263,7 +3332,27 @@
           <w:szCs w:val="16"/>
         </w:rPr>
         <w:br/>
-        <w:t xml:space="preserve">            list_of_product_objects.append(row[</w:t>
+        <w:t xml:space="preserve">            </w:t>
+      </w:r>
+      <w:proofErr w:type="spellStart"/>
+      <w:r>
+        <w:rPr>
+          <w:rFonts w:ascii="Courier New" w:eastAsia="Times New Roman" w:hAnsi="Courier New" w:cs="Courier New"/>
+          <w:color w:val="A9B7C6"/>
+          <w:sz w:val="16"/>
+          <w:szCs w:val="16"/>
+        </w:rPr>
+        <w:t>list_of_product_objects.append</w:t>
+      </w:r>
+      <w:proofErr w:type="spellEnd"/>
+      <w:r>
+        <w:rPr>
+          <w:rFonts w:ascii="Courier New" w:eastAsia="Times New Roman" w:hAnsi="Courier New" w:cs="Courier New"/>
+          <w:color w:val="A9B7C6"/>
+          <w:sz w:val="16"/>
+          <w:szCs w:val="16"/>
+        </w:rPr>
+        <w:t>(row[</w:t>
       </w:r>
       <w:r>
         <w:rPr>
@@ -3327,7 +3416,27 @@
           <w:szCs w:val="16"/>
         </w:rPr>
         <w:br/>
-        <w:t xml:space="preserve">        objFile.close()</w:t>
+        <w:t xml:space="preserve">        </w:t>
+      </w:r>
+      <w:proofErr w:type="spellStart"/>
+      <w:r>
+        <w:rPr>
+          <w:rFonts w:ascii="Courier New" w:eastAsia="Times New Roman" w:hAnsi="Courier New" w:cs="Courier New"/>
+          <w:color w:val="A9B7C6"/>
+          <w:sz w:val="16"/>
+          <w:szCs w:val="16"/>
+        </w:rPr>
+        <w:t>objFile.close</w:t>
+      </w:r>
+      <w:proofErr w:type="spellEnd"/>
+      <w:r>
+        <w:rPr>
+          <w:rFonts w:ascii="Courier New" w:eastAsia="Times New Roman" w:hAnsi="Courier New" w:cs="Courier New"/>
+          <w:color w:val="A9B7C6"/>
+          <w:sz w:val="16"/>
+          <w:szCs w:val="16"/>
+        </w:rPr>
+        <w:t>()</w:t>
       </w:r>
       <w:r>
         <w:rPr>
@@ -3458,6 +3567,7 @@
         </w:rPr>
         <w:t xml:space="preserve">, </w:t>
       </w:r>
+      <w:proofErr w:type="spellStart"/>
       <w:r>
         <w:rPr>
           <w:rFonts w:ascii="Courier New" w:eastAsia="Times New Roman" w:hAnsi="Courier New" w:cs="Courier New"/>
@@ -3474,7 +3584,17 @@
           <w:sz w:val="16"/>
           <w:szCs w:val="16"/>
         </w:rPr>
-        <w:t>__doc__</w:t>
+        <w:t>__doc</w:t>
+      </w:r>
+      <w:proofErr w:type="spellEnd"/>
+      <w:r>
+        <w:rPr>
+          <w:rFonts w:ascii="Courier New" w:eastAsia="Times New Roman" w:hAnsi="Courier New" w:cs="Courier New"/>
+          <w:color w:val="B200B2"/>
+          <w:sz w:val="16"/>
+          <w:szCs w:val="16"/>
+        </w:rPr>
+        <w:t>__</w:t>
       </w:r>
       <w:r>
         <w:rPr>
@@ -3918,7 +4038,47 @@
           <w:szCs w:val="16"/>
         </w:rPr>
         <w:br/>
-        <w:t xml:space="preserve">    lstOfProductObjects = FileProcessor.read_data_from_file(strFileName</w:t>
+        <w:t xml:space="preserve">    lstOfProductObjects = </w:t>
+      </w:r>
+      <w:proofErr w:type="spellStart"/>
+      <w:r>
+        <w:rPr>
+          <w:rFonts w:ascii="Courier New" w:eastAsia="Times New Roman" w:hAnsi="Courier New" w:cs="Courier New"/>
+          <w:color w:val="A9B7C6"/>
+          <w:sz w:val="16"/>
+          <w:szCs w:val="16"/>
+        </w:rPr>
+        <w:t>FileProcessor.read_data_from_</w:t>
+      </w:r>
+      <w:proofErr w:type="gramStart"/>
+      <w:r>
+        <w:rPr>
+          <w:rFonts w:ascii="Courier New" w:eastAsia="Times New Roman" w:hAnsi="Courier New" w:cs="Courier New"/>
+          <w:color w:val="A9B7C6"/>
+          <w:sz w:val="16"/>
+          <w:szCs w:val="16"/>
+        </w:rPr>
+        <w:t>file</w:t>
+      </w:r>
+      <w:proofErr w:type="spellEnd"/>
+      <w:r>
+        <w:rPr>
+          <w:rFonts w:ascii="Courier New" w:eastAsia="Times New Roman" w:hAnsi="Courier New" w:cs="Courier New"/>
+          <w:color w:val="A9B7C6"/>
+          <w:sz w:val="16"/>
+          <w:szCs w:val="16"/>
+        </w:rPr>
+        <w:t>(</w:t>
+      </w:r>
+      <w:proofErr w:type="gramEnd"/>
+      <w:r>
+        <w:rPr>
+          <w:rFonts w:ascii="Courier New" w:eastAsia="Times New Roman" w:hAnsi="Courier New" w:cs="Courier New"/>
+          <w:color w:val="A9B7C6"/>
+          <w:sz w:val="16"/>
+          <w:szCs w:val="16"/>
+        </w:rPr>
+        <w:t>strFileName</w:t>
       </w:r>
       <w:r>
         <w:rPr>
@@ -3956,6 +4116,7 @@
         </w:rPr>
         <w:t xml:space="preserve">except </w:t>
       </w:r>
+      <w:proofErr w:type="spellStart"/>
       <w:r>
         <w:rPr>
           <w:rFonts w:ascii="Courier New" w:eastAsia="Times New Roman" w:hAnsi="Courier New" w:cs="Courier New"/>
@@ -3965,6 +4126,7 @@
         </w:rPr>
         <w:t>FileNotFoundError</w:t>
       </w:r>
+      <w:proofErr w:type="spellEnd"/>
       <w:r>
         <w:rPr>
           <w:rFonts w:ascii="Courier New" w:eastAsia="Times New Roman" w:hAnsi="Courier New" w:cs="Courier New"/>
@@ -4329,21 +4491,41 @@
         </w:rPr>
         <w:t xml:space="preserve">def </w:t>
       </w:r>
+      <w:proofErr w:type="spellStart"/>
       <w:r>
         <w:rPr>
           <w:color w:val="FFC66D"/>
           <w:sz w:val="16"/>
           <w:szCs w:val="16"/>
         </w:rPr>
-        <w:t>print_menu_of_Options</w:t>
-      </w:r>
-      <w:r>
-        <w:rPr>
-          <w:color w:val="A9B7C6"/>
-          <w:sz w:val="16"/>
-          <w:szCs w:val="16"/>
-        </w:rPr>
-        <w:t>():</w:t>
+        <w:t>print_menu_of_</w:t>
+      </w:r>
+      <w:proofErr w:type="gramStart"/>
+      <w:r>
+        <w:rPr>
+          <w:color w:val="FFC66D"/>
+          <w:sz w:val="16"/>
+          <w:szCs w:val="16"/>
+        </w:rPr>
+        <w:t>Options</w:t>
+      </w:r>
+      <w:proofErr w:type="spellEnd"/>
+      <w:r>
+        <w:rPr>
+          <w:color w:val="A9B7C6"/>
+          <w:sz w:val="16"/>
+          <w:szCs w:val="16"/>
+        </w:rPr>
+        <w:t>(</w:t>
+      </w:r>
+      <w:proofErr w:type="gramEnd"/>
+      <w:r>
+        <w:rPr>
+          <w:color w:val="A9B7C6"/>
+          <w:sz w:val="16"/>
+          <w:szCs w:val="16"/>
+        </w:rPr>
+        <w:t>):</w:t>
       </w:r>
       <w:r>
         <w:rPr>
@@ -4654,12 +4836,21 @@
       <w:r>
         <w:t xml:space="preserve">An </w:t>
       </w:r>
-      <w:r>
-        <w:rPr>
-          <w:b/>
-          <w:bCs/>
-        </w:rPr>
-        <w:t>input()</w:t>
+      <w:proofErr w:type="gramStart"/>
+      <w:r>
+        <w:rPr>
+          <w:b/>
+          <w:bCs/>
+        </w:rPr>
+        <w:t>input(</w:t>
+      </w:r>
+      <w:proofErr w:type="gramEnd"/>
+      <w:r>
+        <w:rPr>
+          <w:b/>
+          <w:bCs/>
+        </w:rPr>
+        <w:t>)</w:t>
       </w:r>
       <w:r>
         <w:t xml:space="preserve"> function is defined as </w:t>
@@ -4793,16 +4984,36 @@
           <w:sz w:val="16"/>
           <w:szCs w:val="16"/>
         </w:rPr>
-        <w:t>input_menu_choice</w:t>
-      </w:r>
-      <w:r>
-        <w:rPr>
-          <w:rFonts w:ascii="Courier New" w:eastAsia="Times New Roman" w:hAnsi="Courier New" w:cs="Courier New"/>
-          <w:color w:val="A9B7C6"/>
-          <w:sz w:val="16"/>
-          <w:szCs w:val="16"/>
-        </w:rPr>
-        <w:t>():</w:t>
+        <w:t>input_menu_</w:t>
+      </w:r>
+      <w:proofErr w:type="gramStart"/>
+      <w:r>
+        <w:rPr>
+          <w:rFonts w:ascii="Courier New" w:eastAsia="Times New Roman" w:hAnsi="Courier New" w:cs="Courier New"/>
+          <w:color w:val="FFC66D"/>
+          <w:sz w:val="16"/>
+          <w:szCs w:val="16"/>
+        </w:rPr>
+        <w:t>choice</w:t>
+      </w:r>
+      <w:r>
+        <w:rPr>
+          <w:rFonts w:ascii="Courier New" w:eastAsia="Times New Roman" w:hAnsi="Courier New" w:cs="Courier New"/>
+          <w:color w:val="A9B7C6"/>
+          <w:sz w:val="16"/>
+          <w:szCs w:val="16"/>
+        </w:rPr>
+        <w:t>(</w:t>
+      </w:r>
+      <w:proofErr w:type="gramEnd"/>
+      <w:r>
+        <w:rPr>
+          <w:rFonts w:ascii="Courier New" w:eastAsia="Times New Roman" w:hAnsi="Courier New" w:cs="Courier New"/>
+          <w:color w:val="A9B7C6"/>
+          <w:sz w:val="16"/>
+          <w:szCs w:val="16"/>
+        </w:rPr>
+        <w:t>):</w:t>
       </w:r>
       <w:r>
         <w:rPr>
@@ -4987,6 +5198,7 @@
         <w:br/>
         <w:t xml:space="preserve">    </w:t>
       </w:r>
+      <w:proofErr w:type="gramStart"/>
       <w:r>
         <w:rPr>
           <w:rFonts w:ascii="Courier New" w:eastAsia="Times New Roman" w:hAnsi="Courier New" w:cs="Courier New"/>
@@ -5005,6 +5217,7 @@
         </w:rPr>
         <w:t>(</w:t>
       </w:r>
+      <w:proofErr w:type="gramEnd"/>
       <w:r>
         <w:rPr>
           <w:rFonts w:ascii="Courier New" w:eastAsia="Times New Roman" w:hAnsi="Courier New" w:cs="Courier New"/>
@@ -5129,12 +5342,21 @@
       <w:r>
         <w:t xml:space="preserve">Another </w:t>
       </w:r>
-      <w:r>
-        <w:rPr>
-          <w:b/>
-          <w:bCs/>
-        </w:rPr>
-        <w:t>input()</w:t>
+      <w:proofErr w:type="gramStart"/>
+      <w:r>
+        <w:rPr>
+          <w:b/>
+          <w:bCs/>
+        </w:rPr>
+        <w:t>input(</w:t>
+      </w:r>
+      <w:proofErr w:type="gramEnd"/>
+      <w:r>
+        <w:rPr>
+          <w:b/>
+          <w:bCs/>
+        </w:rPr>
+        <w:t>)</w:t>
       </w:r>
       <w:r>
         <w:t xml:space="preserve"> function is defined as </w:t>
@@ -5227,7 +5449,27 @@
           <w:sz w:val="16"/>
           <w:szCs w:val="16"/>
         </w:rPr>
-        <w:t>(optional_message=</w:t>
+        <w:t>(</w:t>
+      </w:r>
+      <w:proofErr w:type="spellStart"/>
+      <w:r>
+        <w:rPr>
+          <w:rFonts w:ascii="Courier New" w:eastAsia="Times New Roman" w:hAnsi="Courier New" w:cs="Courier New"/>
+          <w:color w:val="A9B7C6"/>
+          <w:sz w:val="16"/>
+          <w:szCs w:val="16"/>
+        </w:rPr>
+        <w:t>optional_message</w:t>
+      </w:r>
+      <w:proofErr w:type="spellEnd"/>
+      <w:r>
+        <w:rPr>
+          <w:rFonts w:ascii="Courier New" w:eastAsia="Times New Roman" w:hAnsi="Courier New" w:cs="Courier New"/>
+          <w:color w:val="A9B7C6"/>
+          <w:sz w:val="16"/>
+          <w:szCs w:val="16"/>
+        </w:rPr>
+        <w:t>=</w:t>
       </w:r>
       <w:r>
         <w:rPr>
@@ -5289,21 +5531,34 @@
           <w:szCs w:val="16"/>
         </w:rPr>
         <w:br/>
-        <w:t xml:space="preserve">    </w:t>
-      </w:r>
-      <w:r>
-        <w:rPr>
-          <w:rFonts w:ascii="Courier New" w:eastAsia="Times New Roman" w:hAnsi="Courier New" w:cs="Courier New"/>
-          <w:b/>
-          <w:bCs/>
+        <w:t xml:space="preserve">  </w:t>
+      </w:r>
+      <w:proofErr w:type="gramStart"/>
+      <w:r>
+        <w:rPr>
+          <w:rFonts w:ascii="Courier New" w:eastAsia="Times New Roman" w:hAnsi="Courier New" w:cs="Courier New"/>
           <w:i/>
           <w:iCs/>
           <w:color w:val="629755"/>
           <w:sz w:val="16"/>
           <w:szCs w:val="16"/>
         </w:rPr>
+        <w:t xml:space="preserve">  </w:t>
+      </w:r>
+      <w:r>
+        <w:rPr>
+          <w:rFonts w:ascii="Courier New" w:eastAsia="Times New Roman" w:hAnsi="Courier New" w:cs="Courier New"/>
+          <w:b/>
+          <w:bCs/>
+          <w:i/>
+          <w:iCs/>
+          <w:color w:val="629755"/>
+          <w:sz w:val="16"/>
+          <w:szCs w:val="16"/>
+        </w:rPr>
         <w:t>:param</w:t>
       </w:r>
+      <w:proofErr w:type="gramEnd"/>
       <w:r>
         <w:rPr>
           <w:rFonts w:ascii="Courier New" w:eastAsia="Times New Roman" w:hAnsi="Courier New" w:cs="Courier New"/>
@@ -5313,7 +5568,31 @@
           <w:sz w:val="16"/>
           <w:szCs w:val="16"/>
         </w:rPr>
-        <w:t xml:space="preserve"> optional_message: An optional message to display</w:t>
+        <w:t xml:space="preserve"> </w:t>
+      </w:r>
+      <w:proofErr w:type="spellStart"/>
+      <w:r>
+        <w:rPr>
+          <w:rFonts w:ascii="Courier New" w:eastAsia="Times New Roman" w:hAnsi="Courier New" w:cs="Courier New"/>
+          <w:i/>
+          <w:iCs/>
+          <w:color w:val="629755"/>
+          <w:sz w:val="16"/>
+          <w:szCs w:val="16"/>
+        </w:rPr>
+        <w:t>optional_message</w:t>
+      </w:r>
+      <w:proofErr w:type="spellEnd"/>
+      <w:r>
+        <w:rPr>
+          <w:rFonts w:ascii="Courier New" w:eastAsia="Times New Roman" w:hAnsi="Courier New" w:cs="Courier New"/>
+          <w:i/>
+          <w:iCs/>
+          <w:color w:val="629755"/>
+          <w:sz w:val="16"/>
+          <w:szCs w:val="16"/>
+        </w:rPr>
+        <w:t>: An optional message to display</w:t>
       </w:r>
       <w:r>
         <w:rPr>
@@ -5391,7 +5670,27 @@
           <w:sz w:val="16"/>
           <w:szCs w:val="16"/>
         </w:rPr>
-        <w:t>(optional_message)</w:t>
+        <w:t>(</w:t>
+      </w:r>
+      <w:proofErr w:type="spellStart"/>
+      <w:r>
+        <w:rPr>
+          <w:rFonts w:ascii="Courier New" w:eastAsia="Times New Roman" w:hAnsi="Courier New" w:cs="Courier New"/>
+          <w:color w:val="A9B7C6"/>
+          <w:sz w:val="16"/>
+          <w:szCs w:val="16"/>
+        </w:rPr>
+        <w:t>optional_message</w:t>
+      </w:r>
+      <w:proofErr w:type="spellEnd"/>
+      <w:r>
+        <w:rPr>
+          <w:rFonts w:ascii="Courier New" w:eastAsia="Times New Roman" w:hAnsi="Courier New" w:cs="Courier New"/>
+          <w:color w:val="A9B7C6"/>
+          <w:sz w:val="16"/>
+          <w:szCs w:val="16"/>
+        </w:rPr>
+        <w:t>)</w:t>
       </w:r>
       <w:r>
         <w:rPr>
@@ -5526,12 +5825,21 @@
       <w:r>
         <w:t xml:space="preserve">The functions previously described are called at the beginning of the </w:t>
       </w:r>
-      <w:r>
-        <w:rPr>
-          <w:b/>
-          <w:bCs/>
-        </w:rPr>
-        <w:t>while(True)</w:t>
+      <w:proofErr w:type="gramStart"/>
+      <w:r>
+        <w:rPr>
+          <w:b/>
+          <w:bCs/>
+        </w:rPr>
+        <w:t>while(</w:t>
+      </w:r>
+      <w:proofErr w:type="gramEnd"/>
+      <w:r>
+        <w:rPr>
+          <w:b/>
+          <w:bCs/>
+        </w:rPr>
+        <w:t>True)</w:t>
       </w:r>
       <w:r>
         <w:t xml:space="preserve"> loop. The program will continue to loop through until </w:t>
@@ -5629,13 +5937,41 @@
         <w:br/>
         <w:t xml:space="preserve">        </w:t>
       </w:r>
-      <w:r>
-        <w:rPr>
-          <w:color w:val="A9B7C6"/>
-          <w:sz w:val="16"/>
-          <w:szCs w:val="16"/>
-        </w:rPr>
-        <w:t>IO.print_menu_of_Options()</w:t>
+      <w:proofErr w:type="spellStart"/>
+      <w:r>
+        <w:rPr>
+          <w:color w:val="A9B7C6"/>
+          <w:sz w:val="16"/>
+          <w:szCs w:val="16"/>
+        </w:rPr>
+        <w:t>IO.print_menu_of_</w:t>
+      </w:r>
+      <w:proofErr w:type="gramStart"/>
+      <w:r>
+        <w:rPr>
+          <w:color w:val="A9B7C6"/>
+          <w:sz w:val="16"/>
+          <w:szCs w:val="16"/>
+        </w:rPr>
+        <w:t>Options</w:t>
+      </w:r>
+      <w:proofErr w:type="spellEnd"/>
+      <w:r>
+        <w:rPr>
+          <w:color w:val="A9B7C6"/>
+          <w:sz w:val="16"/>
+          <w:szCs w:val="16"/>
+        </w:rPr>
+        <w:t>(</w:t>
+      </w:r>
+      <w:proofErr w:type="gramEnd"/>
+      <w:r>
+        <w:rPr>
+          <w:color w:val="A9B7C6"/>
+          <w:sz w:val="16"/>
+          <w:szCs w:val="16"/>
+        </w:rPr>
+        <w:t>)</w:t>
       </w:r>
       <w:r>
         <w:rPr>
@@ -5750,7 +6086,15 @@
         </w:rPr>
       </w:pPr>
       <w:r>
-        <w:t>Displayed below in (Figure2.0.e.) i</w:t>
+        <w:t>Displayed below in (Figure2.</w:t>
+      </w:r>
+      <w:proofErr w:type="gramStart"/>
+      <w:r>
+        <w:t>0.e.</w:t>
+      </w:r>
+      <w:proofErr w:type="gramEnd"/>
+      <w:r>
+        <w:t>) i</w:t>
       </w:r>
       <w:r>
         <w:t>s</w:t>
@@ -5783,6 +6127,7 @@
         </w:rPr>
         <w:t>IO.print_menu_</w:t>
       </w:r>
+      <w:proofErr w:type="gramStart"/>
       <w:r>
         <w:rPr>
           <w:b/>
@@ -5795,7 +6140,15 @@
           <w:b/>
           <w:bCs/>
         </w:rPr>
-        <w:t>()</w:t>
+        <w:t>(</w:t>
+      </w:r>
+      <w:proofErr w:type="gramEnd"/>
+      <w:r>
+        <w:rPr>
+          <w:b/>
+          <w:bCs/>
+        </w:rPr>
+        <w:t>)</w:t>
       </w:r>
       <w:r>
         <w:rPr>
@@ -5831,7 +6184,23 @@
           <w:b/>
           <w:bCs/>
         </w:rPr>
-        <w:t>strChoice = IO.input_menu_choice().</w:t>
+        <w:t xml:space="preserve">strChoice = </w:t>
+      </w:r>
+      <w:proofErr w:type="gramStart"/>
+      <w:r>
+        <w:rPr>
+          <w:b/>
+          <w:bCs/>
+        </w:rPr>
+        <w:t>IO.input</w:t>
+      </w:r>
+      <w:proofErr w:type="gramEnd"/>
+      <w:r>
+        <w:rPr>
+          <w:b/>
+          <w:bCs/>
+        </w:rPr>
+        <w:t>_menu_choice().</w:t>
       </w:r>
     </w:p>
     <w:p>
@@ -6037,11 +6406,16 @@
         <w:spacing w:after="0"/>
         <w:ind w:left="144"/>
       </w:pPr>
+      <w:proofErr w:type="spellStart"/>
       <w:r>
         <w:t>T</w:t>
       </w:r>
       <w:r>
-        <w:t xml:space="preserve">here Input/Output function is defined as </w:t>
+        <w:t>here</w:t>
+      </w:r>
+      <w:proofErr w:type="spellEnd"/>
+      <w:r>
+        <w:t xml:space="preserve"> Input/Output function is defined as </w:t>
       </w:r>
       <w:r>
         <w:rPr>
@@ -6103,12 +6477,21 @@
       <w:r>
         <w:t xml:space="preserve">. The </w:t>
       </w:r>
-      <w:r>
-        <w:rPr>
-          <w:b/>
-          <w:bCs/>
-        </w:rPr>
-        <w:t>print()</w:t>
+      <w:proofErr w:type="gramStart"/>
+      <w:r>
+        <w:rPr>
+          <w:b/>
+          <w:bCs/>
+        </w:rPr>
+        <w:t>print(</w:t>
+      </w:r>
+      <w:proofErr w:type="gramEnd"/>
+      <w:r>
+        <w:rPr>
+          <w:b/>
+          <w:bCs/>
+        </w:rPr>
+        <w:t>)</w:t>
       </w:r>
       <w:r>
         <w:t xml:space="preserve"> is set up to “unpack” the data. </w:t>
@@ -6656,6 +7039,7 @@
         </w:rPr>
         <w:t>.</w:t>
       </w:r>
+      <w:proofErr w:type="gramStart"/>
       <w:r>
         <w:rPr>
           <w:b/>
@@ -6674,6 +7058,7 @@
         </w:rPr>
         <w:t>.a.</w:t>
       </w:r>
+      <w:proofErr w:type="gramEnd"/>
       <w:r>
         <w:rPr>
           <w:b/>
@@ -6733,12 +7118,21 @@
       <w:r>
         <w:t xml:space="preserve">The function previously described is called within the </w:t>
       </w:r>
-      <w:r>
-        <w:rPr>
-          <w:b/>
-          <w:bCs/>
-        </w:rPr>
-        <w:t>while(True)</w:t>
+      <w:proofErr w:type="gramStart"/>
+      <w:r>
+        <w:rPr>
+          <w:b/>
+          <w:bCs/>
+        </w:rPr>
+        <w:t>while(</w:t>
+      </w:r>
+      <w:proofErr w:type="gramEnd"/>
+      <w:r>
+        <w:rPr>
+          <w:b/>
+          <w:bCs/>
+        </w:rPr>
+        <w:t>True)</w:t>
       </w:r>
       <w:r>
         <w:t xml:space="preserve"> loop when the user enters “1” in the </w:t>
@@ -6770,7 +7164,23 @@
           <w:b/>
           <w:bCs/>
         </w:rPr>
-        <w:t>input_press_to_continue()</w:t>
+        <w:t>input_press_to_</w:t>
+      </w:r>
+      <w:proofErr w:type="gramStart"/>
+      <w:r>
+        <w:rPr>
+          <w:b/>
+          <w:bCs/>
+        </w:rPr>
+        <w:t>continue(</w:t>
+      </w:r>
+      <w:proofErr w:type="gramEnd"/>
+      <w:r>
+        <w:rPr>
+          <w:b/>
+          <w:bCs/>
+        </w:rPr>
+        <w:t>)</w:t>
       </w:r>
       <w:r>
         <w:t xml:space="preserve"> which is intended to pause the program until the user presses Enter to proceed.</w:t>
@@ -6852,13 +7262,23 @@
         <w:br/>
         <w:t xml:space="preserve">    </w:t>
       </w:r>
-      <w:r>
-        <w:rPr>
-          <w:color w:val="A9B7C6"/>
-          <w:sz w:val="16"/>
-          <w:szCs w:val="16"/>
-        </w:rPr>
-        <w:t>IO.print_current_products_in_list(lstOfProductObjects)</w:t>
+      <w:proofErr w:type="spellStart"/>
+      <w:r>
+        <w:rPr>
+          <w:color w:val="A9B7C6"/>
+          <w:sz w:val="16"/>
+          <w:szCs w:val="16"/>
+        </w:rPr>
+        <w:t>IO.print_current_products_in_list</w:t>
+      </w:r>
+      <w:proofErr w:type="spellEnd"/>
+      <w:r>
+        <w:rPr>
+          <w:color w:val="A9B7C6"/>
+          <w:sz w:val="16"/>
+          <w:szCs w:val="16"/>
+        </w:rPr>
+        <w:t>(lstOfProductObjects)</w:t>
       </w:r>
     </w:p>
     <w:p>
@@ -6898,7 +7318,27 @@
           <w:sz w:val="16"/>
           <w:szCs w:val="16"/>
         </w:rPr>
-        <w:t xml:space="preserve">    IO.input_press_to_continue()</w:t>
+        <w:t xml:space="preserve">    </w:t>
+      </w:r>
+      <w:proofErr w:type="gramStart"/>
+      <w:r>
+        <w:rPr>
+          <w:rFonts w:ascii="Courier New" w:eastAsia="Times New Roman" w:hAnsi="Courier New" w:cs="Courier New"/>
+          <w:color w:val="A9B7C6"/>
+          <w:sz w:val="16"/>
+          <w:szCs w:val="16"/>
+        </w:rPr>
+        <w:t>IO.input</w:t>
+      </w:r>
+      <w:proofErr w:type="gramEnd"/>
+      <w:r>
+        <w:rPr>
+          <w:rFonts w:ascii="Courier New" w:eastAsia="Times New Roman" w:hAnsi="Courier New" w:cs="Courier New"/>
+          <w:color w:val="A9B7C6"/>
+          <w:sz w:val="16"/>
+          <w:szCs w:val="16"/>
+        </w:rPr>
+        <w:t>_press_to_continue()</w:t>
       </w:r>
       <w:r>
         <w:rPr>
@@ -7016,7 +7456,15 @@
         <w:ind w:left="144"/>
       </w:pPr>
       <w:r>
-        <w:t>Displayed below in (Figure2.1.c.) is the program as it runs in PyCharm and in Command Prompt after the functions are called as previously mentioned.</w:t>
+        <w:t>Displayed below in (Figure2.</w:t>
+      </w:r>
+      <w:proofErr w:type="gramStart"/>
+      <w:r>
+        <w:t>1.c.</w:t>
+      </w:r>
+      <w:proofErr w:type="gramEnd"/>
+      <w:r>
+        <w:t>) is the program as it runs in PyCharm and in Command Prompt after the functions are called as previously mentioned.</w:t>
       </w:r>
     </w:p>
     <w:p>
@@ -7516,7 +7964,29 @@
           <w:szCs w:val="16"/>
         </w:rPr>
         <w:br/>
-        <w:t xml:space="preserve">    changelog: (When,Who,What)</w:t>
+        <w:t xml:space="preserve">    changelog: (</w:t>
+      </w:r>
+      <w:proofErr w:type="spellStart"/>
+      <w:r>
+        <w:rPr>
+          <w:i/>
+          <w:iCs/>
+          <w:color w:val="629755"/>
+          <w:sz w:val="16"/>
+          <w:szCs w:val="16"/>
+        </w:rPr>
+        <w:t>When,Who,What</w:t>
+      </w:r>
+      <w:proofErr w:type="spellEnd"/>
+      <w:r>
+        <w:rPr>
+          <w:i/>
+          <w:iCs/>
+          <w:color w:val="629755"/>
+          <w:sz w:val="16"/>
+          <w:szCs w:val="16"/>
+        </w:rPr>
+        <w:t>)</w:t>
       </w:r>
       <w:r>
         <w:rPr>
@@ -7743,6 +8213,7 @@
         <w:br/>
         <w:t xml:space="preserve">        </w:t>
       </w:r>
+      <w:proofErr w:type="spellStart"/>
       <w:r>
         <w:rPr>
           <w:color w:val="94558D"/>
@@ -7757,7 +8228,16 @@
           <w:sz w:val="16"/>
           <w:szCs w:val="16"/>
         </w:rPr>
-        <w:t>.__product_name = product_name</w:t>
+        <w:t>.__product_name</w:t>
+      </w:r>
+      <w:proofErr w:type="spellEnd"/>
+      <w:r>
+        <w:rPr>
+          <w:color w:val="A9B7C6"/>
+          <w:sz w:val="16"/>
+          <w:szCs w:val="16"/>
+        </w:rPr>
+        <w:t xml:space="preserve"> = product_name</w:t>
       </w:r>
       <w:r>
         <w:rPr>
@@ -7768,6 +8248,7 @@
         <w:br/>
         <w:t xml:space="preserve">        </w:t>
       </w:r>
+      <w:proofErr w:type="spellStart"/>
       <w:r>
         <w:rPr>
           <w:color w:val="94558D"/>
@@ -7782,7 +8263,16 @@
           <w:sz w:val="16"/>
           <w:szCs w:val="16"/>
         </w:rPr>
-        <w:t>.__product_price = product_price</w:t>
+        <w:t>.__product_price</w:t>
+      </w:r>
+      <w:proofErr w:type="spellEnd"/>
+      <w:r>
+        <w:rPr>
+          <w:color w:val="A9B7C6"/>
+          <w:sz w:val="16"/>
+          <w:szCs w:val="16"/>
+        </w:rPr>
+        <w:t xml:space="preserve"> = product_price</w:t>
       </w:r>
     </w:p>
     <w:p>
@@ -7921,14 +8411,25 @@
         </w:rPr>
         <w:t xml:space="preserve">class </w:t>
       </w:r>
-      <w:r>
-        <w:rPr>
-          <w:rFonts w:ascii="Courier New" w:eastAsia="Times New Roman" w:hAnsi="Courier New" w:cs="Courier New"/>
-          <w:color w:val="A9B7C6"/>
-          <w:sz w:val="16"/>
-          <w:szCs w:val="16"/>
-        </w:rPr>
-        <w:t>DataProcessor:</w:t>
+      <w:proofErr w:type="spellStart"/>
+      <w:r>
+        <w:rPr>
+          <w:rFonts w:ascii="Courier New" w:eastAsia="Times New Roman" w:hAnsi="Courier New" w:cs="Courier New"/>
+          <w:color w:val="A9B7C6"/>
+          <w:sz w:val="16"/>
+          <w:szCs w:val="16"/>
+        </w:rPr>
+        <w:t>DataProcessor</w:t>
+      </w:r>
+      <w:proofErr w:type="spellEnd"/>
+      <w:r>
+        <w:rPr>
+          <w:rFonts w:ascii="Courier New" w:eastAsia="Times New Roman" w:hAnsi="Courier New" w:cs="Courier New"/>
+          <w:color w:val="A9B7C6"/>
+          <w:sz w:val="16"/>
+          <w:szCs w:val="16"/>
+        </w:rPr>
+        <w:t>:</w:t>
       </w:r>
       <w:r>
         <w:rPr>
@@ -7972,7 +8473,31 @@
           <w:szCs w:val="16"/>
         </w:rPr>
         <w:br/>
-        <w:t xml:space="preserve">        changelog: (When,Who,What)</w:t>
+        <w:t xml:space="preserve">        changelog: (</w:t>
+      </w:r>
+      <w:proofErr w:type="spellStart"/>
+      <w:r>
+        <w:rPr>
+          <w:rFonts w:ascii="Courier New" w:eastAsia="Times New Roman" w:hAnsi="Courier New" w:cs="Courier New"/>
+          <w:i/>
+          <w:iCs/>
+          <w:color w:val="629755"/>
+          <w:sz w:val="16"/>
+          <w:szCs w:val="16"/>
+        </w:rPr>
+        <w:t>When,Who,What</w:t>
+      </w:r>
+      <w:proofErr w:type="spellEnd"/>
+      <w:r>
+        <w:rPr>
+          <w:rFonts w:ascii="Courier New" w:eastAsia="Times New Roman" w:hAnsi="Courier New" w:cs="Courier New"/>
+          <w:i/>
+          <w:iCs/>
+          <w:color w:val="629755"/>
+          <w:sz w:val="16"/>
+          <w:szCs w:val="16"/>
+        </w:rPr>
+        <w:t>)</w:t>
       </w:r>
       <w:r>
         <w:rPr>
@@ -8147,7 +8672,27 @@
           <w:szCs w:val="16"/>
         </w:rPr>
         <w:br/>
-        <w:t xml:space="preserve">        newProduct = product_name</w:t>
+        <w:t xml:space="preserve">        </w:t>
+      </w:r>
+      <w:proofErr w:type="spellStart"/>
+      <w:r>
+        <w:rPr>
+          <w:rFonts w:ascii="Courier New" w:eastAsia="Times New Roman" w:hAnsi="Courier New" w:cs="Courier New"/>
+          <w:color w:val="A9B7C6"/>
+          <w:sz w:val="16"/>
+          <w:szCs w:val="16"/>
+        </w:rPr>
+        <w:t>newProduct</w:t>
+      </w:r>
+      <w:proofErr w:type="spellEnd"/>
+      <w:r>
+        <w:rPr>
+          <w:rFonts w:ascii="Courier New" w:eastAsia="Times New Roman" w:hAnsi="Courier New" w:cs="Courier New"/>
+          <w:color w:val="A9B7C6"/>
+          <w:sz w:val="16"/>
+          <w:szCs w:val="16"/>
+        </w:rPr>
+        <w:t xml:space="preserve"> = product_name</w:t>
       </w:r>
       <w:r>
         <w:rPr>
@@ -8166,16 +8711,6 @@
           <w:szCs w:val="16"/>
         </w:rPr>
         <w:t>product_price</w:t>
-      </w:r>
-      <w:r>
-        <w:rPr>
-          <w:rFonts w:ascii="Courier New" w:eastAsia="Times New Roman" w:hAnsi="Courier New" w:cs="Courier New"/>
-          <w:color w:val="A9B7C6"/>
-          <w:sz w:val="16"/>
-          <w:szCs w:val="16"/>
-        </w:rPr>
-        <w:br/>
-        <w:t xml:space="preserve">        list_of_product_objects.append(newProduct)</w:t>
       </w:r>
       <w:r>
         <w:rPr>
@@ -8187,6 +8722,56 @@
         <w:br/>
         <w:t xml:space="preserve">        </w:t>
       </w:r>
+      <w:proofErr w:type="spellStart"/>
+      <w:r>
+        <w:rPr>
+          <w:rFonts w:ascii="Courier New" w:eastAsia="Times New Roman" w:hAnsi="Courier New" w:cs="Courier New"/>
+          <w:color w:val="A9B7C6"/>
+          <w:sz w:val="16"/>
+          <w:szCs w:val="16"/>
+        </w:rPr>
+        <w:t>list_of_product_objects.append</w:t>
+      </w:r>
+      <w:proofErr w:type="spellEnd"/>
+      <w:r>
+        <w:rPr>
+          <w:rFonts w:ascii="Courier New" w:eastAsia="Times New Roman" w:hAnsi="Courier New" w:cs="Courier New"/>
+          <w:color w:val="A9B7C6"/>
+          <w:sz w:val="16"/>
+          <w:szCs w:val="16"/>
+        </w:rPr>
+        <w:t>(</w:t>
+      </w:r>
+      <w:proofErr w:type="spellStart"/>
+      <w:r>
+        <w:rPr>
+          <w:rFonts w:ascii="Courier New" w:eastAsia="Times New Roman" w:hAnsi="Courier New" w:cs="Courier New"/>
+          <w:color w:val="A9B7C6"/>
+          <w:sz w:val="16"/>
+          <w:szCs w:val="16"/>
+        </w:rPr>
+        <w:t>newProduct</w:t>
+      </w:r>
+      <w:proofErr w:type="spellEnd"/>
+      <w:r>
+        <w:rPr>
+          <w:rFonts w:ascii="Courier New" w:eastAsia="Times New Roman" w:hAnsi="Courier New" w:cs="Courier New"/>
+          <w:color w:val="A9B7C6"/>
+          <w:sz w:val="16"/>
+          <w:szCs w:val="16"/>
+        </w:rPr>
+        <w:t>)</w:t>
+      </w:r>
+      <w:r>
+        <w:rPr>
+          <w:rFonts w:ascii="Courier New" w:eastAsia="Times New Roman" w:hAnsi="Courier New" w:cs="Courier New"/>
+          <w:color w:val="A9B7C6"/>
+          <w:sz w:val="16"/>
+          <w:szCs w:val="16"/>
+        </w:rPr>
+        <w:br/>
+        <w:t xml:space="preserve">        </w:t>
+      </w:r>
       <w:r>
         <w:rPr>
           <w:rFonts w:ascii="Courier New" w:eastAsia="Times New Roman" w:hAnsi="Courier New" w:cs="Courier New"/>
@@ -8240,12 +8825,21 @@
       <w:r>
         <w:t xml:space="preserve">The functions previously described are called within the </w:t>
       </w:r>
-      <w:r>
-        <w:rPr>
-          <w:b/>
-          <w:bCs/>
-        </w:rPr>
-        <w:t>while(True)</w:t>
+      <w:proofErr w:type="gramStart"/>
+      <w:r>
+        <w:rPr>
+          <w:b/>
+          <w:bCs/>
+        </w:rPr>
+        <w:t>while(</w:t>
+      </w:r>
+      <w:proofErr w:type="gramEnd"/>
+      <w:r>
+        <w:rPr>
+          <w:b/>
+          <w:bCs/>
+        </w:rPr>
+        <w:t>True)</w:t>
       </w:r>
       <w:r>
         <w:t xml:space="preserve"> loop when the user enters “2” in the </w:t>
@@ -8361,7 +8955,58 @@
           <w:szCs w:val="16"/>
         </w:rPr>
         <w:br/>
-        <w:t xml:space="preserve">    lstData = IO.input_product_data()</w:t>
+        <w:t xml:space="preserve">    </w:t>
+      </w:r>
+      <w:proofErr w:type="spellStart"/>
+      <w:r>
+        <w:rPr>
+          <w:rFonts w:ascii="Courier New" w:eastAsia="Times New Roman" w:hAnsi="Courier New" w:cs="Courier New"/>
+          <w:color w:val="A9B7C6"/>
+          <w:sz w:val="16"/>
+          <w:szCs w:val="16"/>
+        </w:rPr>
+        <w:t>lstData</w:t>
+      </w:r>
+      <w:proofErr w:type="spellEnd"/>
+      <w:r>
+        <w:rPr>
+          <w:rFonts w:ascii="Courier New" w:eastAsia="Times New Roman" w:hAnsi="Courier New" w:cs="Courier New"/>
+          <w:color w:val="A9B7C6"/>
+          <w:sz w:val="16"/>
+          <w:szCs w:val="16"/>
+        </w:rPr>
+        <w:t xml:space="preserve"> = </w:t>
+      </w:r>
+      <w:proofErr w:type="spellStart"/>
+      <w:proofErr w:type="gramStart"/>
+      <w:r>
+        <w:rPr>
+          <w:rFonts w:ascii="Courier New" w:eastAsia="Times New Roman" w:hAnsi="Courier New" w:cs="Courier New"/>
+          <w:color w:val="A9B7C6"/>
+          <w:sz w:val="16"/>
+          <w:szCs w:val="16"/>
+        </w:rPr>
+        <w:t>IO.input</w:t>
+      </w:r>
+      <w:proofErr w:type="gramEnd"/>
+      <w:r>
+        <w:rPr>
+          <w:rFonts w:ascii="Courier New" w:eastAsia="Times New Roman" w:hAnsi="Courier New" w:cs="Courier New"/>
+          <w:color w:val="A9B7C6"/>
+          <w:sz w:val="16"/>
+          <w:szCs w:val="16"/>
+        </w:rPr>
+        <w:t>_product_data</w:t>
+      </w:r>
+      <w:proofErr w:type="spellEnd"/>
+      <w:r>
+        <w:rPr>
+          <w:rFonts w:ascii="Courier New" w:eastAsia="Times New Roman" w:hAnsi="Courier New" w:cs="Courier New"/>
+          <w:color w:val="A9B7C6"/>
+          <w:sz w:val="16"/>
+          <w:szCs w:val="16"/>
+        </w:rPr>
+        <w:t>()</w:t>
       </w:r>
       <w:r>
         <w:rPr>
@@ -8371,7 +9016,27 @@
           <w:szCs w:val="16"/>
         </w:rPr>
         <w:br/>
-        <w:t xml:space="preserve">    DataProcessor.add_data_to_list(lstOfProductObjects</w:t>
+        <w:t xml:space="preserve">    </w:t>
+      </w:r>
+      <w:proofErr w:type="spellStart"/>
+      <w:r>
+        <w:rPr>
+          <w:rFonts w:ascii="Courier New" w:eastAsia="Times New Roman" w:hAnsi="Courier New" w:cs="Courier New"/>
+          <w:color w:val="A9B7C6"/>
+          <w:sz w:val="16"/>
+          <w:szCs w:val="16"/>
+        </w:rPr>
+        <w:t>DataProcessor.add_data_to_list</w:t>
+      </w:r>
+      <w:proofErr w:type="spellEnd"/>
+      <w:r>
+        <w:rPr>
+          <w:rFonts w:ascii="Courier New" w:eastAsia="Times New Roman" w:hAnsi="Courier New" w:cs="Courier New"/>
+          <w:color w:val="A9B7C6"/>
+          <w:sz w:val="16"/>
+          <w:szCs w:val="16"/>
+        </w:rPr>
+        <w:t>(lstOfProductObjects</w:t>
       </w:r>
       <w:r>
         <w:rPr>
@@ -8382,14 +9047,25 @@
         </w:rPr>
         <w:t xml:space="preserve">, </w:t>
       </w:r>
-      <w:r>
-        <w:rPr>
-          <w:rFonts w:ascii="Courier New" w:eastAsia="Times New Roman" w:hAnsi="Courier New" w:cs="Courier New"/>
-          <w:color w:val="A9B7C6"/>
-          <w:sz w:val="16"/>
-          <w:szCs w:val="16"/>
-        </w:rPr>
-        <w:t>lstData[</w:t>
+      <w:proofErr w:type="spellStart"/>
+      <w:r>
+        <w:rPr>
+          <w:rFonts w:ascii="Courier New" w:eastAsia="Times New Roman" w:hAnsi="Courier New" w:cs="Courier New"/>
+          <w:color w:val="A9B7C6"/>
+          <w:sz w:val="16"/>
+          <w:szCs w:val="16"/>
+        </w:rPr>
+        <w:t>lstData</w:t>
+      </w:r>
+      <w:proofErr w:type="spellEnd"/>
+      <w:r>
+        <w:rPr>
+          <w:rFonts w:ascii="Courier New" w:eastAsia="Times New Roman" w:hAnsi="Courier New" w:cs="Courier New"/>
+          <w:color w:val="A9B7C6"/>
+          <w:sz w:val="16"/>
+          <w:szCs w:val="16"/>
+        </w:rPr>
+        <w:t>[</w:t>
       </w:r>
       <w:r>
         <w:rPr>
@@ -8418,14 +9094,25 @@
         </w:rPr>
         <w:t xml:space="preserve">, </w:t>
       </w:r>
-      <w:r>
-        <w:rPr>
-          <w:rFonts w:ascii="Courier New" w:eastAsia="Times New Roman" w:hAnsi="Courier New" w:cs="Courier New"/>
-          <w:color w:val="A9B7C6"/>
-          <w:sz w:val="16"/>
-          <w:szCs w:val="16"/>
-        </w:rPr>
-        <w:t>lstData[</w:t>
+      <w:proofErr w:type="spellStart"/>
+      <w:r>
+        <w:rPr>
+          <w:rFonts w:ascii="Courier New" w:eastAsia="Times New Roman" w:hAnsi="Courier New" w:cs="Courier New"/>
+          <w:color w:val="A9B7C6"/>
+          <w:sz w:val="16"/>
+          <w:szCs w:val="16"/>
+        </w:rPr>
+        <w:t>lstData</w:t>
+      </w:r>
+      <w:proofErr w:type="spellEnd"/>
+      <w:r>
+        <w:rPr>
+          <w:rFonts w:ascii="Courier New" w:eastAsia="Times New Roman" w:hAnsi="Courier New" w:cs="Courier New"/>
+          <w:color w:val="A9B7C6"/>
+          <w:sz w:val="16"/>
+          <w:szCs w:val="16"/>
+        </w:rPr>
+        <w:t>[</w:t>
       </w:r>
       <w:r>
         <w:rPr>
@@ -8453,7 +9140,27 @@
           <w:szCs w:val="16"/>
         </w:rPr>
         <w:br/>
-        <w:t xml:space="preserve">    IO.print_current_products_in_list(lstOfProductObjects)</w:t>
+        <w:t xml:space="preserve">    </w:t>
+      </w:r>
+      <w:proofErr w:type="spellStart"/>
+      <w:r>
+        <w:rPr>
+          <w:rFonts w:ascii="Courier New" w:eastAsia="Times New Roman" w:hAnsi="Courier New" w:cs="Courier New"/>
+          <w:color w:val="A9B7C6"/>
+          <w:sz w:val="16"/>
+          <w:szCs w:val="16"/>
+        </w:rPr>
+        <w:t>IO.print_current_products_in_list</w:t>
+      </w:r>
+      <w:proofErr w:type="spellEnd"/>
+      <w:r>
+        <w:rPr>
+          <w:rFonts w:ascii="Courier New" w:eastAsia="Times New Roman" w:hAnsi="Courier New" w:cs="Courier New"/>
+          <w:color w:val="A9B7C6"/>
+          <w:sz w:val="16"/>
+          <w:szCs w:val="16"/>
+        </w:rPr>
+        <w:t>(lstOfProductObjects)</w:t>
       </w:r>
       <w:r>
         <w:rPr>
@@ -8598,7 +9305,15 @@
         <w:ind w:left="144"/>
       </w:pPr>
       <w:r>
-        <w:t>Displayed below in (Figure2.2.d.) is the program as it runs in PyCharm and in Command Prompt</w:t>
+        <w:t>Displayed below in (Figure2.</w:t>
+      </w:r>
+      <w:proofErr w:type="gramStart"/>
+      <w:r>
+        <w:t>2.d.</w:t>
+      </w:r>
+      <w:proofErr w:type="gramEnd"/>
+      <w:r>
+        <w:t>) is the program as it runs in PyCharm and in Command Prompt</w:t>
       </w:r>
       <w:r>
         <w:t xml:space="preserve"> after the functions are called as previously mentioned. </w:t>
@@ -9532,14 +10247,25 @@
         <w:br/>
         <w:t xml:space="preserve">        </w:t>
       </w:r>
-      <w:r>
-        <w:rPr>
-          <w:rFonts w:ascii="Courier New" w:eastAsia="Times New Roman" w:hAnsi="Courier New" w:cs="Courier New"/>
-          <w:color w:val="A9B7C6"/>
-          <w:sz w:val="16"/>
-          <w:szCs w:val="16"/>
-        </w:rPr>
-        <w:t>objFile.close()</w:t>
+      <w:proofErr w:type="spellStart"/>
+      <w:r>
+        <w:rPr>
+          <w:rFonts w:ascii="Courier New" w:eastAsia="Times New Roman" w:hAnsi="Courier New" w:cs="Courier New"/>
+          <w:color w:val="A9B7C6"/>
+          <w:sz w:val="16"/>
+          <w:szCs w:val="16"/>
+        </w:rPr>
+        <w:t>objFile.close</w:t>
+      </w:r>
+      <w:proofErr w:type="spellEnd"/>
+      <w:r>
+        <w:rPr>
+          <w:rFonts w:ascii="Courier New" w:eastAsia="Times New Roman" w:hAnsi="Courier New" w:cs="Courier New"/>
+          <w:color w:val="A9B7C6"/>
+          <w:sz w:val="16"/>
+          <w:szCs w:val="16"/>
+        </w:rPr>
+        <w:t>()</w:t>
       </w:r>
       <w:r>
         <w:rPr>
@@ -9680,6 +10406,7 @@
         </w:rPr>
         <w:t xml:space="preserve">, </w:t>
       </w:r>
+      <w:proofErr w:type="spellStart"/>
       <w:r>
         <w:rPr>
           <w:rFonts w:ascii="Courier New" w:eastAsia="Times New Roman" w:hAnsi="Courier New" w:cs="Courier New"/>
@@ -9696,7 +10423,17 @@
           <w:sz w:val="16"/>
           <w:szCs w:val="16"/>
         </w:rPr>
-        <w:t>__doc__</w:t>
+        <w:t>__doc</w:t>
+      </w:r>
+      <w:proofErr w:type="spellEnd"/>
+      <w:r>
+        <w:rPr>
+          <w:rFonts w:ascii="Courier New" w:eastAsia="Times New Roman" w:hAnsi="Courier New" w:cs="Courier New"/>
+          <w:color w:val="B200B2"/>
+          <w:sz w:val="16"/>
+          <w:szCs w:val="16"/>
+        </w:rPr>
+        <w:t>__</w:t>
       </w:r>
       <w:r>
         <w:rPr>
@@ -9855,6 +10592,7 @@
         </w:rPr>
         <w:t>.</w:t>
       </w:r>
+      <w:proofErr w:type="gramStart"/>
       <w:r>
         <w:rPr>
           <w:b/>
@@ -9882,6 +10620,7 @@
         </w:rPr>
         <w:t>a</w:t>
       </w:r>
+      <w:proofErr w:type="gramEnd"/>
       <w:r>
         <w:rPr>
           <w:b/>
@@ -9976,12 +10715,21 @@
       <w:r>
         <w:t xml:space="preserve">The function previously described is called within the </w:t>
       </w:r>
-      <w:r>
-        <w:rPr>
-          <w:b/>
-          <w:bCs/>
-        </w:rPr>
-        <w:t>while(True)</w:t>
+      <w:proofErr w:type="gramStart"/>
+      <w:r>
+        <w:rPr>
+          <w:b/>
+          <w:bCs/>
+        </w:rPr>
+        <w:t>while(</w:t>
+      </w:r>
+      <w:proofErr w:type="gramEnd"/>
+      <w:r>
+        <w:rPr>
+          <w:b/>
+          <w:bCs/>
+        </w:rPr>
+        <w:t>True)</w:t>
       </w:r>
       <w:r>
         <w:t xml:space="preserve"> loop when the user enters “4” in the </w:t>
@@ -10227,7 +10975,27 @@
           <w:szCs w:val="16"/>
         </w:rPr>
         <w:br/>
-        <w:t xml:space="preserve">    strSaveToFileInput = </w:t>
+        <w:t xml:space="preserve">    </w:t>
+      </w:r>
+      <w:proofErr w:type="spellStart"/>
+      <w:r>
+        <w:rPr>
+          <w:rFonts w:ascii="Courier New" w:eastAsia="Times New Roman" w:hAnsi="Courier New" w:cs="Courier New"/>
+          <w:color w:val="A9B7C6"/>
+          <w:sz w:val="16"/>
+          <w:szCs w:val="16"/>
+        </w:rPr>
+        <w:t>strSaveToFileInput</w:t>
+      </w:r>
+      <w:proofErr w:type="spellEnd"/>
+      <w:r>
+        <w:rPr>
+          <w:rFonts w:ascii="Courier New" w:eastAsia="Times New Roman" w:hAnsi="Courier New" w:cs="Courier New"/>
+          <w:color w:val="A9B7C6"/>
+          <w:sz w:val="16"/>
+          <w:szCs w:val="16"/>
+        </w:rPr>
+        <w:t xml:space="preserve"> = </w:t>
       </w:r>
       <w:r>
         <w:rPr>
@@ -10293,14 +11061,25 @@
         </w:rPr>
         <w:t xml:space="preserve">if </w:t>
       </w:r>
-      <w:r>
-        <w:rPr>
-          <w:rFonts w:ascii="Courier New" w:eastAsia="Times New Roman" w:hAnsi="Courier New" w:cs="Courier New"/>
-          <w:color w:val="A9B7C6"/>
-          <w:sz w:val="16"/>
-          <w:szCs w:val="16"/>
-        </w:rPr>
-        <w:t xml:space="preserve">strSaveToFileInput == </w:t>
+      <w:proofErr w:type="spellStart"/>
+      <w:r>
+        <w:rPr>
+          <w:rFonts w:ascii="Courier New" w:eastAsia="Times New Roman" w:hAnsi="Courier New" w:cs="Courier New"/>
+          <w:color w:val="A9B7C6"/>
+          <w:sz w:val="16"/>
+          <w:szCs w:val="16"/>
+        </w:rPr>
+        <w:t>strSaveToFileInput</w:t>
+      </w:r>
+      <w:proofErr w:type="spellEnd"/>
+      <w:r>
+        <w:rPr>
+          <w:rFonts w:ascii="Courier New" w:eastAsia="Times New Roman" w:hAnsi="Courier New" w:cs="Courier New"/>
+          <w:color w:val="A9B7C6"/>
+          <w:sz w:val="16"/>
+          <w:szCs w:val="16"/>
+        </w:rPr>
+        <w:t xml:space="preserve"> == </w:t>
       </w:r>
       <w:r>
         <w:rPr>
@@ -10385,14 +11164,25 @@
         </w:rPr>
         <w:t xml:space="preserve">if </w:t>
       </w:r>
-      <w:r>
-        <w:rPr>
-          <w:rFonts w:ascii="Courier New" w:eastAsia="Times New Roman" w:hAnsi="Courier New" w:cs="Courier New"/>
-          <w:color w:val="A9B7C6"/>
-          <w:sz w:val="16"/>
-          <w:szCs w:val="16"/>
-        </w:rPr>
-        <w:t xml:space="preserve">strSaveToFileInput == </w:t>
+      <w:proofErr w:type="spellStart"/>
+      <w:r>
+        <w:rPr>
+          <w:rFonts w:ascii="Courier New" w:eastAsia="Times New Roman" w:hAnsi="Courier New" w:cs="Courier New"/>
+          <w:color w:val="A9B7C6"/>
+          <w:sz w:val="16"/>
+          <w:szCs w:val="16"/>
+        </w:rPr>
+        <w:t>strSaveToFileInput</w:t>
+      </w:r>
+      <w:proofErr w:type="spellEnd"/>
+      <w:r>
+        <w:rPr>
+          <w:rFonts w:ascii="Courier New" w:eastAsia="Times New Roman" w:hAnsi="Courier New" w:cs="Courier New"/>
+          <w:color w:val="A9B7C6"/>
+          <w:sz w:val="16"/>
+          <w:szCs w:val="16"/>
+        </w:rPr>
+        <w:t xml:space="preserve"> == </w:t>
       </w:r>
       <w:r>
         <w:rPr>
@@ -10484,7 +11274,17 @@
           <w:sz w:val="16"/>
           <w:szCs w:val="16"/>
         </w:rPr>
-        <w:t>\n</w:t>
+        <w:t>\</w:t>
+      </w:r>
+      <w:proofErr w:type="spellStart"/>
+      <w:r>
+        <w:rPr>
+          <w:rFonts w:ascii="Courier New" w:eastAsia="Times New Roman" w:hAnsi="Courier New" w:cs="Courier New"/>
+          <w:color w:val="CC7832"/>
+          <w:sz w:val="16"/>
+          <w:szCs w:val="16"/>
+        </w:rPr>
+        <w:t>n</w:t>
       </w:r>
       <w:r>
         <w:rPr>
@@ -10493,7 +11293,17 @@
           <w:sz w:val="16"/>
           <w:szCs w:val="16"/>
         </w:rPr>
-        <w:t>Your data is saved to'</w:t>
+        <w:t>Your</w:t>
+      </w:r>
+      <w:proofErr w:type="spellEnd"/>
+      <w:r>
+        <w:rPr>
+          <w:rFonts w:ascii="Courier New" w:eastAsia="Times New Roman" w:hAnsi="Courier New" w:cs="Courier New"/>
+          <w:color w:val="6A8759"/>
+          <w:sz w:val="16"/>
+          <w:szCs w:val="16"/>
+        </w:rPr>
+        <w:t xml:space="preserve"> data is saved to'</w:t>
       </w:r>
       <w:r>
         <w:rPr>
@@ -10650,11 +11460,16 @@
       <w:r>
         <w:t>Displayed below in (Figure2.</w:t>
       </w:r>
+      <w:proofErr w:type="gramStart"/>
       <w:r>
         <w:t>3</w:t>
       </w:r>
       <w:r>
-        <w:t xml:space="preserve">.c.) is the program as it runs in PyCharm and in Command Prompt after the functions are called as previously mentioned. </w:t>
+        <w:t>.c.</w:t>
+      </w:r>
+      <w:proofErr w:type="gramEnd"/>
+      <w:r>
+        <w:t xml:space="preserve">) is the program as it runs in PyCharm and in Command Prompt after the functions are called as previously mentioned. </w:t>
       </w:r>
     </w:p>
     <w:p>
@@ -11153,12 +11968,21 @@
       <w:r>
         <w:t xml:space="preserve"> in the </w:t>
       </w:r>
-      <w:r>
-        <w:rPr>
-          <w:b/>
-          <w:bCs/>
-        </w:rPr>
-        <w:t>While(True)</w:t>
+      <w:proofErr w:type="gramStart"/>
+      <w:r>
+        <w:rPr>
+          <w:b/>
+          <w:bCs/>
+        </w:rPr>
+        <w:t>While(</w:t>
+      </w:r>
+      <w:proofErr w:type="gramEnd"/>
+      <w:r>
+        <w:rPr>
+          <w:b/>
+          <w:bCs/>
+        </w:rPr>
+        <w:t>True)</w:t>
       </w:r>
       <w:r>
         <w:t xml:space="preserve"> </w:t>
@@ -11293,8 +12117,29 @@
           <w:szCs w:val="16"/>
         </w:rPr>
         <w:br/>
-        <w:t xml:space="preserve">        EndProgram = </w:t>
-      </w:r>
+        <w:t xml:space="preserve">        </w:t>
+      </w:r>
+      <w:proofErr w:type="spellStart"/>
+      <w:r>
+        <w:rPr>
+          <w:rFonts w:ascii="Courier New" w:eastAsia="Times New Roman" w:hAnsi="Courier New" w:cs="Courier New"/>
+          <w:color w:val="A9B7C6"/>
+          <w:sz w:val="16"/>
+          <w:szCs w:val="16"/>
+        </w:rPr>
+        <w:t>EndProgram</w:t>
+      </w:r>
+      <w:proofErr w:type="spellEnd"/>
+      <w:r>
+        <w:rPr>
+          <w:rFonts w:ascii="Courier New" w:eastAsia="Times New Roman" w:hAnsi="Courier New" w:cs="Courier New"/>
+          <w:color w:val="A9B7C6"/>
+          <w:sz w:val="16"/>
+          <w:szCs w:val="16"/>
+        </w:rPr>
+        <w:t xml:space="preserve"> = </w:t>
+      </w:r>
+      <w:proofErr w:type="gramStart"/>
       <w:r>
         <w:rPr>
           <w:rFonts w:ascii="Courier New" w:eastAsia="Times New Roman" w:hAnsi="Courier New" w:cs="Courier New"/>
@@ -11313,6 +12158,7 @@
         </w:rPr>
         <w:t>(</w:t>
       </w:r>
+      <w:proofErr w:type="gramEnd"/>
       <w:r>
         <w:rPr>
           <w:rFonts w:ascii="Courier New" w:eastAsia="Times New Roman" w:hAnsi="Courier New" w:cs="Courier New"/>
@@ -11431,7 +12277,17 @@
           <w:sz w:val="16"/>
           <w:szCs w:val="16"/>
         </w:rPr>
-        <w:t>\n</w:t>
+        <w:t>\</w:t>
+      </w:r>
+      <w:proofErr w:type="spellStart"/>
+      <w:r>
+        <w:rPr>
+          <w:rFonts w:ascii="Courier New" w:eastAsia="Times New Roman" w:hAnsi="Courier New" w:cs="Courier New"/>
+          <w:color w:val="CC7832"/>
+          <w:sz w:val="16"/>
+          <w:szCs w:val="16"/>
+        </w:rPr>
+        <w:t>n</w:t>
       </w:r>
       <w:r>
         <w:rPr>
@@ -11440,7 +12296,17 @@
           <w:sz w:val="16"/>
           <w:szCs w:val="16"/>
         </w:rPr>
-        <w:t xml:space="preserve">Invalid entry. Please enter a number from 1 to </w:t>
+        <w:t>Invalid</w:t>
+      </w:r>
+      <w:proofErr w:type="spellEnd"/>
+      <w:r>
+        <w:rPr>
+          <w:rFonts w:ascii="Courier New" w:eastAsia="Times New Roman" w:hAnsi="Courier New" w:cs="Courier New"/>
+          <w:color w:val="6A8759"/>
+          <w:sz w:val="16"/>
+          <w:szCs w:val="16"/>
+        </w:rPr>
+        <w:t xml:space="preserve"> entry. Please enter a number from 1 to </w:t>
       </w:r>
       <w:r>
         <w:rPr>
@@ -11515,6 +12381,7 @@
         <w:br/>
         <w:t xml:space="preserve">    </w:t>
       </w:r>
+      <w:proofErr w:type="gramStart"/>
       <w:r>
         <w:rPr>
           <w:rFonts w:ascii="Courier New" w:eastAsia="Times New Roman" w:hAnsi="Courier New" w:cs="Courier New"/>
@@ -11533,6 +12400,7 @@
         </w:rPr>
         <w:t>(</w:t>
       </w:r>
+      <w:proofErr w:type="gramEnd"/>
       <w:r>
         <w:rPr>
           <w:rFonts w:ascii="Courier New" w:eastAsia="Times New Roman" w:hAnsi="Courier New" w:cs="Courier New"/>
@@ -11549,7 +12417,17 @@
           <w:sz w:val="16"/>
           <w:szCs w:val="16"/>
         </w:rPr>
-        <w:t>\n</w:t>
+        <w:t>\</w:t>
+      </w:r>
+      <w:proofErr w:type="spellStart"/>
+      <w:r>
+        <w:rPr>
+          <w:rFonts w:ascii="Courier New" w:eastAsia="Times New Roman" w:hAnsi="Courier New" w:cs="Courier New"/>
+          <w:color w:val="CC7832"/>
+          <w:sz w:val="16"/>
+          <w:szCs w:val="16"/>
+        </w:rPr>
+        <w:t>n</w:t>
       </w:r>
       <w:r>
         <w:rPr>
@@ -11558,7 +12436,17 @@
           <w:sz w:val="16"/>
           <w:szCs w:val="16"/>
         </w:rPr>
-        <w:t xml:space="preserve">Invalid entry. Please enter a number from 1 to </w:t>
+        <w:t>Invalid</w:t>
+      </w:r>
+      <w:proofErr w:type="spellEnd"/>
+      <w:r>
+        <w:rPr>
+          <w:rFonts w:ascii="Courier New" w:eastAsia="Times New Roman" w:hAnsi="Courier New" w:cs="Courier New"/>
+          <w:color w:val="6A8759"/>
+          <w:sz w:val="16"/>
+          <w:szCs w:val="16"/>
+        </w:rPr>
+        <w:t xml:space="preserve"> entry. Please enter a number from 1 to </w:t>
       </w:r>
       <w:r>
         <w:rPr>
@@ -11701,11 +12589,16 @@
       <w:r>
         <w:t>Displayed below in (Figure2.</w:t>
       </w:r>
+      <w:proofErr w:type="gramStart"/>
       <w:r>
         <w:t>4</w:t>
       </w:r>
       <w:r>
-        <w:t xml:space="preserve">.b.) is the program as it runs in PyCharm and in Command Prompt after the loop break is called when the user enters </w:t>
+        <w:t>.b.</w:t>
+      </w:r>
+      <w:proofErr w:type="gramEnd"/>
+      <w:r>
+        <w:t xml:space="preserve">) is the program as it runs in PyCharm and in Command Prompt after the loop break is called when the user enters </w:t>
       </w:r>
       <w:r>
         <w:t>4</w:t>

</xml_diff>